<commit_message>
Implemented app translation to PL
</commit_message>
<xml_diff>
--- a/NPalej_A00279259 App2.docx
+++ b/NPalej_A00279259 App2.docx
@@ -1462,13 +1462,8 @@
         </w:numPr>
       </w:pPr>
       <w:r>
-        <w:t xml:space="preserve">Implemented new Contact Us screen with email and SMS </w:t>
-      </w:r>
-      <w:proofErr w:type="gramStart"/>
-      <w:r>
-        <w:t>function</w:t>
-      </w:r>
-      <w:proofErr w:type="gramEnd"/>
+        <w:t>Implemented new Contact Us screen with email and SMS function</w:t>
+      </w:r>
     </w:p>
     <w:p>
       <w:r>
@@ -1634,13 +1629,8 @@
         </w:numPr>
       </w:pPr>
       <w:r>
-        <w:t xml:space="preserve">Akrotiri Screen, user can select date through </w:t>
-      </w:r>
-      <w:proofErr w:type="gramStart"/>
-      <w:r>
-        <w:t>calendar</w:t>
-      </w:r>
-      <w:proofErr w:type="gramEnd"/>
+        <w:t>Akrotiri Screen, user can select date through calendar</w:t>
+      </w:r>
     </w:p>
     <w:p>
       <w:r>
@@ -1762,9 +1752,31 @@
         <w:t>f App:</w:t>
       </w:r>
     </w:p>
-    <w:p/>
+    <w:p>
+      <w:hyperlink r:id="rId8" w:history="1">
+        <w:proofErr w:type="spellStart"/>
+        <w:r>
+          <w:rPr>
+            <w:rStyle w:val="Hyperlink"/>
+          </w:rPr>
+          <w:t>NPalej_ScreenCast</w:t>
+        </w:r>
+        <w:proofErr w:type="spellEnd"/>
+        <w:r>
+          <w:rPr>
+            <w:rStyle w:val="Hyperlink"/>
+          </w:rPr>
+          <w:t xml:space="preserve"> App2.mp4</w:t>
+        </w:r>
+      </w:hyperlink>
+    </w:p>
+    <w:p>
+      <w:r>
+        <w:t>https://studentait-my.sharepoint.com/:v:/g/personal/a00279259_student_ait_ie/EX1-CNAKIARNtUePyRIwlwgB97EaZSj45v-sd9Ej5LRpXw?e=Hrnqei</w:t>
+      </w:r>
+    </w:p>
     <w:sectPr>
-      <w:headerReference w:type="default" r:id="rId8"/>
+      <w:headerReference w:type="default" r:id="rId9"/>
       <w:pgSz w:w="11906" w:h="16838"/>
       <w:pgMar w:top="1440" w:right="1440" w:bottom="1440" w:left="1440" w:header="708" w:footer="708" w:gutter="0"/>
       <w:pgNumType w:start="0"/>
@@ -3775,6 +3787,18 @@
       <w:lang w:val="en-US"/>
     </w:rPr>
   </w:style>
+  <w:style w:type="character" w:styleId="Hyperlink">
+    <w:name w:val="Hyperlink"/>
+    <w:basedOn w:val="DefaultParagraphFont"/>
+    <w:uiPriority w:val="99"/>
+    <w:semiHidden/>
+    <w:unhideWhenUsed/>
+    <w:rsid w:val="00090D57"/>
+    <w:rPr>
+      <w:color w:val="0000FF"/>
+      <w:u w:val="single"/>
+    </w:rPr>
+  </w:style>
 </w:styles>
 </file>
 

</xml_diff>